<commit_message>
Fixed a bug with the wallpaper set routine + version updates.
</commit_message>
<xml_diff>
--- a/OSIRiS/OSIRiS_Manual.docx
+++ b/OSIRiS/OSIRiS_Manual.docx
@@ -4285,9 +4285,10 @@
       <w:pPr>
         <w:pStyle w:val="BodyA"/>
         <w:rPr>
-          <w:rFonts w:ascii="Ubuntu" w:eastAsia="Ubuntu" w:hAnsi="Ubuntu" w:cs="Ubuntu"/>
-          <w:sz w:val="28"/>
-          <w:szCs w:val="28"/>
+          <w:rFonts w:ascii="Ubuntu"/>
+          <w:sz w:val="28"/>
+          <w:szCs w:val="28"/>
+          <w:lang w:val="en-US"/>
         </w:rPr>
       </w:pPr>
       <w:r>
@@ -4299,63 +4300,100 @@
         </w:rPr>
         <w:t>1. Renames the machine based on the manufacturers model number as extracted from the firmware.</w:t>
       </w:r>
-    </w:p>
-    <w:p>
-      <w:pPr>
-        <w:pStyle w:val="BodyA"/>
-        <w:rPr>
-          <w:rFonts w:ascii="Ubuntu" w:eastAsia="Ubuntu" w:hAnsi="Ubuntu" w:cs="Ubuntu"/>
-          <w:sz w:val="28"/>
-          <w:szCs w:val="28"/>
-        </w:rPr>
-      </w:pPr>
-    </w:p>
-    <w:p>
-      <w:pPr>
-        <w:pStyle w:val="BodyA"/>
-        <w:rPr>
-          <w:rFonts w:ascii="Ubuntu" w:eastAsia="Ubuntu" w:hAnsi="Ubuntu" w:cs="Ubuntu"/>
-          <w:sz w:val="28"/>
-          <w:szCs w:val="28"/>
-        </w:rPr>
-      </w:pPr>
-      <w:r>
-        <w:rPr>
-          <w:rFonts w:ascii="Ubuntu"/>
-          <w:sz w:val="28"/>
-          <w:szCs w:val="28"/>
-          <w:lang w:val="en-US"/>
-        </w:rPr>
-        <w:t>2. Deletes all the user accounts on the machine.</w:t>
-      </w:r>
-    </w:p>
-    <w:p>
-      <w:pPr>
-        <w:pStyle w:val="BodyA"/>
-        <w:rPr>
-          <w:rFonts w:ascii="Ubuntu" w:eastAsia="Ubuntu" w:hAnsi="Ubuntu" w:cs="Ubuntu"/>
-          <w:sz w:val="28"/>
-          <w:szCs w:val="28"/>
-        </w:rPr>
-      </w:pPr>
-    </w:p>
-    <w:p>
-      <w:pPr>
-        <w:pStyle w:val="BodyA"/>
-        <w:rPr>
-          <w:rFonts w:ascii="Ubuntu" w:eastAsia="Ubuntu" w:hAnsi="Ubuntu" w:cs="Ubuntu"/>
-          <w:sz w:val="28"/>
-          <w:szCs w:val="28"/>
-        </w:rPr>
-      </w:pPr>
-      <w:r>
-        <w:rPr>
-          <w:rFonts w:ascii="Ubuntu"/>
-          <w:sz w:val="28"/>
-          <w:szCs w:val="28"/>
-          <w:lang w:val="en-US"/>
-        </w:rPr>
-        <w:t>3. Creates two new accounts, '</w:t>
+      <w:r>
+        <w:rPr>
+          <w:rFonts w:ascii="Ubuntu"/>
+          <w:sz w:val="28"/>
+          <w:szCs w:val="28"/>
+          <w:lang w:val="en-US"/>
+        </w:rPr>
+        <w:br/>
+      </w:r>
+      <w:r>
+        <w:rPr>
+          <w:rFonts w:ascii="Ubuntu"/>
+          <w:sz w:val="28"/>
+          <w:szCs w:val="28"/>
+          <w:lang w:val="en-US"/>
+        </w:rPr>
+        <w:br/>
+        <w:t>2. Sets a custom wallpaper based on the CPU type detected.</w:t>
+      </w:r>
+    </w:p>
+    <w:p>
+      <w:pPr>
+        <w:pStyle w:val="BodyA"/>
+        <w:rPr>
+          <w:rFonts w:ascii="Ubuntu" w:eastAsia="Ubuntu" w:hAnsi="Ubuntu" w:cs="Ubuntu"/>
+          <w:sz w:val="28"/>
+          <w:szCs w:val="28"/>
+        </w:rPr>
+      </w:pPr>
+    </w:p>
+    <w:p>
+      <w:pPr>
+        <w:pStyle w:val="BodyA"/>
+        <w:rPr>
+          <w:rFonts w:ascii="Ubuntu" w:eastAsia="Ubuntu" w:hAnsi="Ubuntu" w:cs="Ubuntu"/>
+          <w:sz w:val="28"/>
+          <w:szCs w:val="28"/>
+        </w:rPr>
+      </w:pPr>
+      <w:r>
+        <w:rPr>
+          <w:rFonts w:ascii="Ubuntu"/>
+          <w:sz w:val="28"/>
+          <w:szCs w:val="28"/>
+          <w:lang w:val="en-US"/>
+        </w:rPr>
+        <w:t>3</w:t>
+      </w:r>
+      <w:r>
+        <w:rPr>
+          <w:rFonts w:ascii="Ubuntu"/>
+          <w:sz w:val="28"/>
+          <w:szCs w:val="28"/>
+          <w:lang w:val="en-US"/>
+        </w:rPr>
+        <w:t>. Deletes all the user accounts on the machine.</w:t>
+      </w:r>
+    </w:p>
+    <w:p>
+      <w:pPr>
+        <w:pStyle w:val="BodyA"/>
+        <w:rPr>
+          <w:rFonts w:ascii="Ubuntu" w:eastAsia="Ubuntu" w:hAnsi="Ubuntu" w:cs="Ubuntu"/>
+          <w:sz w:val="28"/>
+          <w:szCs w:val="28"/>
+        </w:rPr>
+      </w:pPr>
+    </w:p>
+    <w:p>
+      <w:pPr>
+        <w:pStyle w:val="BodyA"/>
+        <w:rPr>
+          <w:rFonts w:ascii="Ubuntu" w:eastAsia="Ubuntu" w:hAnsi="Ubuntu" w:cs="Ubuntu"/>
+          <w:sz w:val="28"/>
+          <w:szCs w:val="28"/>
+        </w:rPr>
+      </w:pPr>
+      <w:r>
+        <w:rPr>
+          <w:rFonts w:ascii="Ubuntu"/>
+          <w:sz w:val="28"/>
+          <w:szCs w:val="28"/>
+          <w:lang w:val="en-US"/>
+        </w:rPr>
+        <w:t>4</w:t>
+      </w:r>
+      <w:r>
+        <w:rPr>
+          <w:rFonts w:ascii="Ubuntu"/>
+          <w:sz w:val="28"/>
+          <w:szCs w:val="28"/>
+          <w:lang w:val="en-US"/>
+        </w:rPr>
+        <w:t>. Creates two new accounts, '</w:t>
       </w:r>
       <w:r>
         <w:rPr>
@@ -4419,36 +4457,54 @@
           <w:szCs w:val="28"/>
           <w:lang w:val="en-US"/>
         </w:rPr>
-        <w:t>4. Configures a new power plan called 'Officeworks' that never sleeps nor hibernates.</w:t>
-      </w:r>
-    </w:p>
-    <w:p>
-      <w:pPr>
-        <w:pStyle w:val="BodyA"/>
-        <w:rPr>
-          <w:rFonts w:ascii="Ubuntu" w:eastAsia="Ubuntu" w:hAnsi="Ubuntu" w:cs="Ubuntu"/>
-          <w:sz w:val="28"/>
-          <w:szCs w:val="28"/>
-        </w:rPr>
-      </w:pPr>
-    </w:p>
-    <w:p>
-      <w:pPr>
-        <w:pStyle w:val="BodyA"/>
-        <w:rPr>
-          <w:rFonts w:ascii="Ubuntu" w:eastAsia="Ubuntu" w:hAnsi="Ubuntu" w:cs="Ubuntu"/>
-          <w:sz w:val="28"/>
-          <w:szCs w:val="28"/>
-        </w:rPr>
-      </w:pPr>
-      <w:r>
-        <w:rPr>
-          <w:rFonts w:ascii="Ubuntu"/>
-          <w:sz w:val="28"/>
-          <w:szCs w:val="28"/>
-          <w:lang w:val="en-US"/>
-        </w:rPr>
-        <w:t xml:space="preserve">5. </w:t>
+        <w:t>5</w:t>
+      </w:r>
+      <w:r>
+        <w:rPr>
+          <w:rFonts w:ascii="Ubuntu"/>
+          <w:sz w:val="28"/>
+          <w:szCs w:val="28"/>
+          <w:lang w:val="en-US"/>
+        </w:rPr>
+        <w:t>. Configures a new power plan called 'Officeworks' that never sleeps nor hibernates.</w:t>
+      </w:r>
+    </w:p>
+    <w:p>
+      <w:pPr>
+        <w:pStyle w:val="BodyA"/>
+        <w:rPr>
+          <w:rFonts w:ascii="Ubuntu" w:eastAsia="Ubuntu" w:hAnsi="Ubuntu" w:cs="Ubuntu"/>
+          <w:sz w:val="28"/>
+          <w:szCs w:val="28"/>
+        </w:rPr>
+      </w:pPr>
+    </w:p>
+    <w:p>
+      <w:pPr>
+        <w:pStyle w:val="BodyA"/>
+        <w:rPr>
+          <w:rFonts w:ascii="Ubuntu" w:eastAsia="Ubuntu" w:hAnsi="Ubuntu" w:cs="Ubuntu"/>
+          <w:sz w:val="28"/>
+          <w:szCs w:val="28"/>
+        </w:rPr>
+      </w:pPr>
+      <w:r>
+        <w:rPr>
+          <w:rFonts w:ascii="Ubuntu"/>
+          <w:sz w:val="28"/>
+          <w:szCs w:val="28"/>
+          <w:lang w:val="en-US"/>
+        </w:rPr>
+        <w:t>6</w:t>
+      </w:r>
+      <w:r>
+        <w:rPr>
+          <w:rFonts w:ascii="Ubuntu"/>
+          <w:sz w:val="28"/>
+          <w:szCs w:val="28"/>
+          <w:lang w:val="en-US"/>
+        </w:rPr>
+        <w:t xml:space="preserve">. </w:t>
       </w:r>
       <w:r>
         <w:rPr>
@@ -4512,152 +4568,208 @@
           <w:szCs w:val="28"/>
           <w:lang w:val="en-US"/>
         </w:rPr>
-        <w:t>6. Configures the 'OFW-Display' wireless network.</w:t>
-      </w:r>
-    </w:p>
-    <w:p>
-      <w:pPr>
-        <w:pStyle w:val="BodyA"/>
-        <w:rPr>
-          <w:rFonts w:ascii="Ubuntu" w:eastAsia="Ubuntu" w:hAnsi="Ubuntu" w:cs="Ubuntu"/>
-          <w:sz w:val="28"/>
-          <w:szCs w:val="28"/>
-        </w:rPr>
-      </w:pPr>
-    </w:p>
-    <w:p>
-      <w:pPr>
-        <w:pStyle w:val="BodyA"/>
-        <w:rPr>
-          <w:rFonts w:ascii="Ubuntu" w:eastAsia="Ubuntu" w:hAnsi="Ubuntu" w:cs="Ubuntu"/>
-          <w:sz w:val="28"/>
-          <w:szCs w:val="28"/>
-        </w:rPr>
-      </w:pPr>
-      <w:r>
-        <w:rPr>
-          <w:rFonts w:ascii="Ubuntu"/>
-          <w:sz w:val="28"/>
-          <w:szCs w:val="28"/>
-          <w:lang w:val="en-US"/>
-        </w:rPr>
-        <w:t>7. Sets the time zone.</w:t>
-      </w:r>
-    </w:p>
-    <w:p>
-      <w:pPr>
-        <w:pStyle w:val="BodyA"/>
-        <w:rPr>
-          <w:rFonts w:ascii="Ubuntu" w:eastAsia="Ubuntu" w:hAnsi="Ubuntu" w:cs="Ubuntu"/>
-          <w:sz w:val="28"/>
-          <w:szCs w:val="28"/>
-        </w:rPr>
-      </w:pPr>
-    </w:p>
-    <w:p>
-      <w:pPr>
-        <w:pStyle w:val="BodyA"/>
-        <w:rPr>
-          <w:rFonts w:ascii="Ubuntu" w:eastAsia="Ubuntu" w:hAnsi="Ubuntu" w:cs="Ubuntu"/>
-          <w:sz w:val="28"/>
-          <w:szCs w:val="28"/>
-        </w:rPr>
-      </w:pPr>
-      <w:r>
-        <w:rPr>
-          <w:rFonts w:ascii="Ubuntu"/>
-          <w:sz w:val="28"/>
-          <w:szCs w:val="28"/>
-          <w:lang w:val="en-US"/>
-        </w:rPr>
-        <w:t>8. Sets the time to whatever the user chose.</w:t>
-      </w:r>
-    </w:p>
-    <w:p>
-      <w:pPr>
-        <w:pStyle w:val="BodyA"/>
-        <w:rPr>
-          <w:rFonts w:ascii="Ubuntu" w:eastAsia="Ubuntu" w:hAnsi="Ubuntu" w:cs="Ubuntu"/>
-          <w:sz w:val="28"/>
-          <w:szCs w:val="28"/>
-        </w:rPr>
-      </w:pPr>
-    </w:p>
-    <w:p>
-      <w:pPr>
-        <w:pStyle w:val="BodyA"/>
-        <w:rPr>
-          <w:rFonts w:ascii="Ubuntu" w:eastAsia="Ubuntu" w:hAnsi="Ubuntu" w:cs="Ubuntu"/>
-          <w:sz w:val="28"/>
-          <w:szCs w:val="28"/>
-        </w:rPr>
-      </w:pPr>
-      <w:r>
-        <w:rPr>
-          <w:rFonts w:ascii="Ubuntu"/>
-          <w:sz w:val="28"/>
-          <w:szCs w:val="28"/>
-          <w:lang w:val="en-US"/>
-        </w:rPr>
-        <w:t>9. Configures the machine to automatically shutdown at the user designated time.</w:t>
-      </w:r>
-    </w:p>
-    <w:p>
-      <w:pPr>
-        <w:pStyle w:val="BodyA"/>
-        <w:rPr>
-          <w:rFonts w:ascii="Ubuntu" w:eastAsia="Ubuntu" w:hAnsi="Ubuntu" w:cs="Ubuntu"/>
-          <w:sz w:val="28"/>
-          <w:szCs w:val="28"/>
-        </w:rPr>
-      </w:pPr>
-    </w:p>
-    <w:p>
-      <w:pPr>
-        <w:pStyle w:val="BodyA"/>
-        <w:rPr>
-          <w:rFonts w:ascii="Ubuntu" w:eastAsia="Ubuntu" w:hAnsi="Ubuntu" w:cs="Ubuntu"/>
-          <w:sz w:val="28"/>
-          <w:szCs w:val="28"/>
-        </w:rPr>
-      </w:pPr>
-      <w:r>
-        <w:rPr>
-          <w:rFonts w:ascii="Ubuntu"/>
-          <w:sz w:val="28"/>
-          <w:szCs w:val="28"/>
-          <w:lang w:val="en-US"/>
-        </w:rPr>
-        <w:t>10. Schedules a task to reset the wireless card on every boot of the machine. This prevents the machines being in airplane mode at the start of the day.</w:t>
-      </w:r>
-    </w:p>
-    <w:p>
-      <w:pPr>
-        <w:pStyle w:val="BodyA"/>
-        <w:rPr>
-          <w:rFonts w:ascii="Ubuntu" w:eastAsia="Ubuntu" w:hAnsi="Ubuntu" w:cs="Ubuntu"/>
-          <w:sz w:val="28"/>
-          <w:szCs w:val="28"/>
-        </w:rPr>
-      </w:pPr>
-    </w:p>
-    <w:p>
-      <w:pPr>
-        <w:pStyle w:val="BodyA"/>
-        <w:rPr>
-          <w:rFonts w:ascii="Ubuntu" w:eastAsia="Ubuntu" w:hAnsi="Ubuntu" w:cs="Ubuntu"/>
-          <w:sz w:val="28"/>
-          <w:szCs w:val="28"/>
-        </w:rPr>
-      </w:pPr>
-      <w:r>
-        <w:rPr>
-          <w:rFonts w:ascii="Ubuntu"/>
-          <w:sz w:val="28"/>
-          <w:szCs w:val="28"/>
-          <w:lang w:val="en-US"/>
-        </w:rPr>
-        <w:t>11. Reboots the machine.</w:t>
+        <w:t>7</w:t>
+      </w:r>
+      <w:r>
+        <w:rPr>
+          <w:rFonts w:ascii="Ubuntu"/>
+          <w:sz w:val="28"/>
+          <w:szCs w:val="28"/>
+          <w:lang w:val="en-US"/>
+        </w:rPr>
+        <w:t>. Configures the 'OFW-Display' wireless network.</w:t>
+      </w:r>
+    </w:p>
+    <w:p>
+      <w:pPr>
+        <w:pStyle w:val="BodyA"/>
+        <w:rPr>
+          <w:rFonts w:ascii="Ubuntu" w:eastAsia="Ubuntu" w:hAnsi="Ubuntu" w:cs="Ubuntu"/>
+          <w:sz w:val="28"/>
+          <w:szCs w:val="28"/>
+        </w:rPr>
+      </w:pPr>
+    </w:p>
+    <w:p>
+      <w:pPr>
+        <w:pStyle w:val="BodyA"/>
+        <w:rPr>
+          <w:rFonts w:ascii="Ubuntu" w:eastAsia="Ubuntu" w:hAnsi="Ubuntu" w:cs="Ubuntu"/>
+          <w:sz w:val="28"/>
+          <w:szCs w:val="28"/>
+        </w:rPr>
+      </w:pPr>
+      <w:r>
+        <w:rPr>
+          <w:rFonts w:ascii="Ubuntu"/>
+          <w:sz w:val="28"/>
+          <w:szCs w:val="28"/>
+          <w:lang w:val="en-US"/>
+        </w:rPr>
+        <w:t>8</w:t>
+      </w:r>
+      <w:r>
+        <w:rPr>
+          <w:rFonts w:ascii="Ubuntu"/>
+          <w:sz w:val="28"/>
+          <w:szCs w:val="28"/>
+          <w:lang w:val="en-US"/>
+        </w:rPr>
+        <w:t>. Sets the time zone.</w:t>
+      </w:r>
+    </w:p>
+    <w:p>
+      <w:pPr>
+        <w:pStyle w:val="BodyA"/>
+        <w:rPr>
+          <w:rFonts w:ascii="Ubuntu" w:eastAsia="Ubuntu" w:hAnsi="Ubuntu" w:cs="Ubuntu"/>
+          <w:sz w:val="28"/>
+          <w:szCs w:val="28"/>
+        </w:rPr>
+      </w:pPr>
+    </w:p>
+    <w:p>
+      <w:pPr>
+        <w:pStyle w:val="BodyA"/>
+        <w:rPr>
+          <w:rFonts w:ascii="Ubuntu" w:eastAsia="Ubuntu" w:hAnsi="Ubuntu" w:cs="Ubuntu"/>
+          <w:sz w:val="28"/>
+          <w:szCs w:val="28"/>
+        </w:rPr>
+      </w:pPr>
+      <w:r>
+        <w:rPr>
+          <w:rFonts w:ascii="Ubuntu"/>
+          <w:sz w:val="28"/>
+          <w:szCs w:val="28"/>
+          <w:lang w:val="en-US"/>
+        </w:rPr>
+        <w:t>9</w:t>
+      </w:r>
+      <w:r>
+        <w:rPr>
+          <w:rFonts w:ascii="Ubuntu"/>
+          <w:sz w:val="28"/>
+          <w:szCs w:val="28"/>
+          <w:lang w:val="en-US"/>
+        </w:rPr>
+        <w:t>. Sets the time to whatever the user chose.</w:t>
+      </w:r>
+    </w:p>
+    <w:p>
+      <w:pPr>
+        <w:pStyle w:val="BodyA"/>
+        <w:rPr>
+          <w:rFonts w:ascii="Ubuntu" w:eastAsia="Ubuntu" w:hAnsi="Ubuntu" w:cs="Ubuntu"/>
+          <w:sz w:val="28"/>
+          <w:szCs w:val="28"/>
+        </w:rPr>
+      </w:pPr>
+    </w:p>
+    <w:p>
+      <w:pPr>
+        <w:pStyle w:val="BodyA"/>
+        <w:rPr>
+          <w:rFonts w:ascii="Ubuntu" w:eastAsia="Ubuntu" w:hAnsi="Ubuntu" w:cs="Ubuntu"/>
+          <w:sz w:val="28"/>
+          <w:szCs w:val="28"/>
+        </w:rPr>
+      </w:pPr>
+      <w:r>
+        <w:rPr>
+          <w:rFonts w:ascii="Ubuntu"/>
+          <w:sz w:val="28"/>
+          <w:szCs w:val="28"/>
+          <w:lang w:val="en-US"/>
+        </w:rPr>
+        <w:t>10</w:t>
+      </w:r>
+      <w:r>
+        <w:rPr>
+          <w:rFonts w:ascii="Ubuntu"/>
+          <w:sz w:val="28"/>
+          <w:szCs w:val="28"/>
+          <w:lang w:val="en-US"/>
+        </w:rPr>
+        <w:t>. Configures the machine to automatically shutdown at the user designated time.</w:t>
+      </w:r>
+    </w:p>
+    <w:p>
+      <w:pPr>
+        <w:pStyle w:val="BodyA"/>
+        <w:rPr>
+          <w:rFonts w:ascii="Ubuntu" w:eastAsia="Ubuntu" w:hAnsi="Ubuntu" w:cs="Ubuntu"/>
+          <w:sz w:val="28"/>
+          <w:szCs w:val="28"/>
+        </w:rPr>
+      </w:pPr>
+    </w:p>
+    <w:p>
+      <w:pPr>
+        <w:pStyle w:val="BodyA"/>
+        <w:rPr>
+          <w:rFonts w:ascii="Ubuntu" w:eastAsia="Ubuntu" w:hAnsi="Ubuntu" w:cs="Ubuntu"/>
+          <w:sz w:val="28"/>
+          <w:szCs w:val="28"/>
+        </w:rPr>
+      </w:pPr>
+      <w:r>
+        <w:rPr>
+          <w:rFonts w:ascii="Ubuntu"/>
+          <w:sz w:val="28"/>
+          <w:szCs w:val="28"/>
+          <w:lang w:val="en-US"/>
+        </w:rPr>
+        <w:t>11</w:t>
+      </w:r>
+      <w:r>
+        <w:rPr>
+          <w:rFonts w:ascii="Ubuntu"/>
+          <w:sz w:val="28"/>
+          <w:szCs w:val="28"/>
+          <w:lang w:val="en-US"/>
+        </w:rPr>
+        <w:t>. Schedules a task to reset the wireless card on every boot of the machine. This prevents the machines being in airplane mode at the start of the day.</w:t>
+      </w:r>
+    </w:p>
+    <w:p>
+      <w:pPr>
+        <w:pStyle w:val="BodyA"/>
+        <w:rPr>
+          <w:rFonts w:ascii="Ubuntu" w:eastAsia="Ubuntu" w:hAnsi="Ubuntu" w:cs="Ubuntu"/>
+          <w:sz w:val="28"/>
+          <w:szCs w:val="28"/>
+        </w:rPr>
+      </w:pPr>
+    </w:p>
+    <w:p>
+      <w:pPr>
+        <w:pStyle w:val="BodyA"/>
+        <w:rPr>
+          <w:rFonts w:ascii="Ubuntu" w:eastAsia="Ubuntu" w:hAnsi="Ubuntu" w:cs="Ubuntu"/>
+          <w:sz w:val="28"/>
+          <w:szCs w:val="28"/>
+        </w:rPr>
+      </w:pPr>
+      <w:r>
+        <w:rPr>
+          <w:rFonts w:ascii="Ubuntu"/>
+          <w:sz w:val="28"/>
+          <w:szCs w:val="28"/>
+          <w:lang w:val="en-US"/>
+        </w:rPr>
+        <w:t>12</w:t>
+      </w:r>
+      <w:bookmarkStart w:id="0" w:name="_GoBack"/>
+      <w:bookmarkEnd w:id="0"/>
+      <w:r>
+        <w:rPr>
+          <w:rFonts w:ascii="Ubuntu"/>
+          <w:sz w:val="28"/>
+          <w:szCs w:val="28"/>
+          <w:lang w:val="en-US"/>
+        </w:rPr>
+        <w:t>. Reboots the machine.</w:t>
       </w:r>
     </w:p>
     <w:p>
@@ -7654,8 +7766,6 @@
         </w:rPr>
         <w:t>.</w:t>
       </w:r>
-      <w:bookmarkStart w:id="0" w:name="_GoBack"/>
-      <w:bookmarkEnd w:id="0"/>
     </w:p>
     <w:p>
       <w:pPr>
@@ -8013,7 +8123,7 @@
       <w:rPr>
         <w:noProof/>
       </w:rPr>
-      <w:t>11</w:t>
+      <w:t>12</w:t>
     </w:r>
     <w:r>
       <w:fldChar w:fldCharType="end"/>

</xml_diff>

<commit_message>
Added first generation auto-updater.
</commit_message>
<xml_diff>
--- a/OSIRiS/OSIRiS_Manual.docx
+++ b/OSIRiS/OSIRiS_Manual.docx
@@ -4285,9 +4285,10 @@
       <w:pPr>
         <w:pStyle w:val="BodyA"/>
         <w:rPr>
-          <w:rFonts w:ascii="Ubuntu" w:eastAsia="Ubuntu" w:hAnsi="Ubuntu" w:cs="Ubuntu"/>
-          <w:sz w:val="28"/>
-          <w:szCs w:val="28"/>
+          <w:rFonts w:ascii="Ubuntu"/>
+          <w:sz w:val="28"/>
+          <w:szCs w:val="28"/>
+          <w:lang w:val="en-US"/>
         </w:rPr>
       </w:pPr>
       <w:r>
@@ -4299,63 +4300,100 @@
         </w:rPr>
         <w:t>1. Renames the machine based on the manufacturers model number as extracted from the firmware.</w:t>
       </w:r>
-    </w:p>
-    <w:p>
-      <w:pPr>
-        <w:pStyle w:val="BodyA"/>
-        <w:rPr>
-          <w:rFonts w:ascii="Ubuntu" w:eastAsia="Ubuntu" w:hAnsi="Ubuntu" w:cs="Ubuntu"/>
-          <w:sz w:val="28"/>
-          <w:szCs w:val="28"/>
-        </w:rPr>
-      </w:pPr>
-    </w:p>
-    <w:p>
-      <w:pPr>
-        <w:pStyle w:val="BodyA"/>
-        <w:rPr>
-          <w:rFonts w:ascii="Ubuntu" w:eastAsia="Ubuntu" w:hAnsi="Ubuntu" w:cs="Ubuntu"/>
-          <w:sz w:val="28"/>
-          <w:szCs w:val="28"/>
-        </w:rPr>
-      </w:pPr>
-      <w:r>
-        <w:rPr>
-          <w:rFonts w:ascii="Ubuntu"/>
-          <w:sz w:val="28"/>
-          <w:szCs w:val="28"/>
-          <w:lang w:val="en-US"/>
-        </w:rPr>
-        <w:t>2. Deletes all the user accounts on the machine.</w:t>
-      </w:r>
-    </w:p>
-    <w:p>
-      <w:pPr>
-        <w:pStyle w:val="BodyA"/>
-        <w:rPr>
-          <w:rFonts w:ascii="Ubuntu" w:eastAsia="Ubuntu" w:hAnsi="Ubuntu" w:cs="Ubuntu"/>
-          <w:sz w:val="28"/>
-          <w:szCs w:val="28"/>
-        </w:rPr>
-      </w:pPr>
-    </w:p>
-    <w:p>
-      <w:pPr>
-        <w:pStyle w:val="BodyA"/>
-        <w:rPr>
-          <w:rFonts w:ascii="Ubuntu" w:eastAsia="Ubuntu" w:hAnsi="Ubuntu" w:cs="Ubuntu"/>
-          <w:sz w:val="28"/>
-          <w:szCs w:val="28"/>
-        </w:rPr>
-      </w:pPr>
-      <w:r>
-        <w:rPr>
-          <w:rFonts w:ascii="Ubuntu"/>
-          <w:sz w:val="28"/>
-          <w:szCs w:val="28"/>
-          <w:lang w:val="en-US"/>
-        </w:rPr>
-        <w:t>3. Creates two new accounts, '</w:t>
+      <w:r>
+        <w:rPr>
+          <w:rFonts w:ascii="Ubuntu"/>
+          <w:sz w:val="28"/>
+          <w:szCs w:val="28"/>
+          <w:lang w:val="en-US"/>
+        </w:rPr>
+        <w:br/>
+      </w:r>
+      <w:r>
+        <w:rPr>
+          <w:rFonts w:ascii="Ubuntu"/>
+          <w:sz w:val="28"/>
+          <w:szCs w:val="28"/>
+          <w:lang w:val="en-US"/>
+        </w:rPr>
+        <w:br/>
+        <w:t>2. Sets a custom wallpaper based on the CPU type detected.</w:t>
+      </w:r>
+    </w:p>
+    <w:p>
+      <w:pPr>
+        <w:pStyle w:val="BodyA"/>
+        <w:rPr>
+          <w:rFonts w:ascii="Ubuntu" w:eastAsia="Ubuntu" w:hAnsi="Ubuntu" w:cs="Ubuntu"/>
+          <w:sz w:val="28"/>
+          <w:szCs w:val="28"/>
+        </w:rPr>
+      </w:pPr>
+    </w:p>
+    <w:p>
+      <w:pPr>
+        <w:pStyle w:val="BodyA"/>
+        <w:rPr>
+          <w:rFonts w:ascii="Ubuntu" w:eastAsia="Ubuntu" w:hAnsi="Ubuntu" w:cs="Ubuntu"/>
+          <w:sz w:val="28"/>
+          <w:szCs w:val="28"/>
+        </w:rPr>
+      </w:pPr>
+      <w:r>
+        <w:rPr>
+          <w:rFonts w:ascii="Ubuntu"/>
+          <w:sz w:val="28"/>
+          <w:szCs w:val="28"/>
+          <w:lang w:val="en-US"/>
+        </w:rPr>
+        <w:t>3</w:t>
+      </w:r>
+      <w:r>
+        <w:rPr>
+          <w:rFonts w:ascii="Ubuntu"/>
+          <w:sz w:val="28"/>
+          <w:szCs w:val="28"/>
+          <w:lang w:val="en-US"/>
+        </w:rPr>
+        <w:t>. Deletes all the user accounts on the machine.</w:t>
+      </w:r>
+    </w:p>
+    <w:p>
+      <w:pPr>
+        <w:pStyle w:val="BodyA"/>
+        <w:rPr>
+          <w:rFonts w:ascii="Ubuntu" w:eastAsia="Ubuntu" w:hAnsi="Ubuntu" w:cs="Ubuntu"/>
+          <w:sz w:val="28"/>
+          <w:szCs w:val="28"/>
+        </w:rPr>
+      </w:pPr>
+    </w:p>
+    <w:p>
+      <w:pPr>
+        <w:pStyle w:val="BodyA"/>
+        <w:rPr>
+          <w:rFonts w:ascii="Ubuntu" w:eastAsia="Ubuntu" w:hAnsi="Ubuntu" w:cs="Ubuntu"/>
+          <w:sz w:val="28"/>
+          <w:szCs w:val="28"/>
+        </w:rPr>
+      </w:pPr>
+      <w:r>
+        <w:rPr>
+          <w:rFonts w:ascii="Ubuntu"/>
+          <w:sz w:val="28"/>
+          <w:szCs w:val="28"/>
+          <w:lang w:val="en-US"/>
+        </w:rPr>
+        <w:t>4</w:t>
+      </w:r>
+      <w:r>
+        <w:rPr>
+          <w:rFonts w:ascii="Ubuntu"/>
+          <w:sz w:val="28"/>
+          <w:szCs w:val="28"/>
+          <w:lang w:val="en-US"/>
+        </w:rPr>
+        <w:t>. Creates two new accounts, '</w:t>
       </w:r>
       <w:r>
         <w:rPr>
@@ -4419,36 +4457,54 @@
           <w:szCs w:val="28"/>
           <w:lang w:val="en-US"/>
         </w:rPr>
-        <w:t>4. Configures a new power plan called 'Officeworks' that never sleeps nor hibernates.</w:t>
-      </w:r>
-    </w:p>
-    <w:p>
-      <w:pPr>
-        <w:pStyle w:val="BodyA"/>
-        <w:rPr>
-          <w:rFonts w:ascii="Ubuntu" w:eastAsia="Ubuntu" w:hAnsi="Ubuntu" w:cs="Ubuntu"/>
-          <w:sz w:val="28"/>
-          <w:szCs w:val="28"/>
-        </w:rPr>
-      </w:pPr>
-    </w:p>
-    <w:p>
-      <w:pPr>
-        <w:pStyle w:val="BodyA"/>
-        <w:rPr>
-          <w:rFonts w:ascii="Ubuntu" w:eastAsia="Ubuntu" w:hAnsi="Ubuntu" w:cs="Ubuntu"/>
-          <w:sz w:val="28"/>
-          <w:szCs w:val="28"/>
-        </w:rPr>
-      </w:pPr>
-      <w:r>
-        <w:rPr>
-          <w:rFonts w:ascii="Ubuntu"/>
-          <w:sz w:val="28"/>
-          <w:szCs w:val="28"/>
-          <w:lang w:val="en-US"/>
-        </w:rPr>
-        <w:t xml:space="preserve">5. </w:t>
+        <w:t>5</w:t>
+      </w:r>
+      <w:r>
+        <w:rPr>
+          <w:rFonts w:ascii="Ubuntu"/>
+          <w:sz w:val="28"/>
+          <w:szCs w:val="28"/>
+          <w:lang w:val="en-US"/>
+        </w:rPr>
+        <w:t>. Configures a new power plan called 'Officeworks' that never sleeps nor hibernates.</w:t>
+      </w:r>
+    </w:p>
+    <w:p>
+      <w:pPr>
+        <w:pStyle w:val="BodyA"/>
+        <w:rPr>
+          <w:rFonts w:ascii="Ubuntu" w:eastAsia="Ubuntu" w:hAnsi="Ubuntu" w:cs="Ubuntu"/>
+          <w:sz w:val="28"/>
+          <w:szCs w:val="28"/>
+        </w:rPr>
+      </w:pPr>
+    </w:p>
+    <w:p>
+      <w:pPr>
+        <w:pStyle w:val="BodyA"/>
+        <w:rPr>
+          <w:rFonts w:ascii="Ubuntu" w:eastAsia="Ubuntu" w:hAnsi="Ubuntu" w:cs="Ubuntu"/>
+          <w:sz w:val="28"/>
+          <w:szCs w:val="28"/>
+        </w:rPr>
+      </w:pPr>
+      <w:r>
+        <w:rPr>
+          <w:rFonts w:ascii="Ubuntu"/>
+          <w:sz w:val="28"/>
+          <w:szCs w:val="28"/>
+          <w:lang w:val="en-US"/>
+        </w:rPr>
+        <w:t>6</w:t>
+      </w:r>
+      <w:r>
+        <w:rPr>
+          <w:rFonts w:ascii="Ubuntu"/>
+          <w:sz w:val="28"/>
+          <w:szCs w:val="28"/>
+          <w:lang w:val="en-US"/>
+        </w:rPr>
+        <w:t xml:space="preserve">. </w:t>
       </w:r>
       <w:r>
         <w:rPr>
@@ -4512,152 +4568,208 @@
           <w:szCs w:val="28"/>
           <w:lang w:val="en-US"/>
         </w:rPr>
-        <w:t>6. Configures the 'OFW-Display' wireless network.</w:t>
-      </w:r>
-    </w:p>
-    <w:p>
-      <w:pPr>
-        <w:pStyle w:val="BodyA"/>
-        <w:rPr>
-          <w:rFonts w:ascii="Ubuntu" w:eastAsia="Ubuntu" w:hAnsi="Ubuntu" w:cs="Ubuntu"/>
-          <w:sz w:val="28"/>
-          <w:szCs w:val="28"/>
-        </w:rPr>
-      </w:pPr>
-    </w:p>
-    <w:p>
-      <w:pPr>
-        <w:pStyle w:val="BodyA"/>
-        <w:rPr>
-          <w:rFonts w:ascii="Ubuntu" w:eastAsia="Ubuntu" w:hAnsi="Ubuntu" w:cs="Ubuntu"/>
-          <w:sz w:val="28"/>
-          <w:szCs w:val="28"/>
-        </w:rPr>
-      </w:pPr>
-      <w:r>
-        <w:rPr>
-          <w:rFonts w:ascii="Ubuntu"/>
-          <w:sz w:val="28"/>
-          <w:szCs w:val="28"/>
-          <w:lang w:val="en-US"/>
-        </w:rPr>
-        <w:t>7. Sets the time zone.</w:t>
-      </w:r>
-    </w:p>
-    <w:p>
-      <w:pPr>
-        <w:pStyle w:val="BodyA"/>
-        <w:rPr>
-          <w:rFonts w:ascii="Ubuntu" w:eastAsia="Ubuntu" w:hAnsi="Ubuntu" w:cs="Ubuntu"/>
-          <w:sz w:val="28"/>
-          <w:szCs w:val="28"/>
-        </w:rPr>
-      </w:pPr>
-    </w:p>
-    <w:p>
-      <w:pPr>
-        <w:pStyle w:val="BodyA"/>
-        <w:rPr>
-          <w:rFonts w:ascii="Ubuntu" w:eastAsia="Ubuntu" w:hAnsi="Ubuntu" w:cs="Ubuntu"/>
-          <w:sz w:val="28"/>
-          <w:szCs w:val="28"/>
-        </w:rPr>
-      </w:pPr>
-      <w:r>
-        <w:rPr>
-          <w:rFonts w:ascii="Ubuntu"/>
-          <w:sz w:val="28"/>
-          <w:szCs w:val="28"/>
-          <w:lang w:val="en-US"/>
-        </w:rPr>
-        <w:t>8. Sets the time to whatever the user chose.</w:t>
-      </w:r>
-    </w:p>
-    <w:p>
-      <w:pPr>
-        <w:pStyle w:val="BodyA"/>
-        <w:rPr>
-          <w:rFonts w:ascii="Ubuntu" w:eastAsia="Ubuntu" w:hAnsi="Ubuntu" w:cs="Ubuntu"/>
-          <w:sz w:val="28"/>
-          <w:szCs w:val="28"/>
-        </w:rPr>
-      </w:pPr>
-    </w:p>
-    <w:p>
-      <w:pPr>
-        <w:pStyle w:val="BodyA"/>
-        <w:rPr>
-          <w:rFonts w:ascii="Ubuntu" w:eastAsia="Ubuntu" w:hAnsi="Ubuntu" w:cs="Ubuntu"/>
-          <w:sz w:val="28"/>
-          <w:szCs w:val="28"/>
-        </w:rPr>
-      </w:pPr>
-      <w:r>
-        <w:rPr>
-          <w:rFonts w:ascii="Ubuntu"/>
-          <w:sz w:val="28"/>
-          <w:szCs w:val="28"/>
-          <w:lang w:val="en-US"/>
-        </w:rPr>
-        <w:t>9. Configures the machine to automatically shutdown at the user designated time.</w:t>
-      </w:r>
-    </w:p>
-    <w:p>
-      <w:pPr>
-        <w:pStyle w:val="BodyA"/>
-        <w:rPr>
-          <w:rFonts w:ascii="Ubuntu" w:eastAsia="Ubuntu" w:hAnsi="Ubuntu" w:cs="Ubuntu"/>
-          <w:sz w:val="28"/>
-          <w:szCs w:val="28"/>
-        </w:rPr>
-      </w:pPr>
-    </w:p>
-    <w:p>
-      <w:pPr>
-        <w:pStyle w:val="BodyA"/>
-        <w:rPr>
-          <w:rFonts w:ascii="Ubuntu" w:eastAsia="Ubuntu" w:hAnsi="Ubuntu" w:cs="Ubuntu"/>
-          <w:sz w:val="28"/>
-          <w:szCs w:val="28"/>
-        </w:rPr>
-      </w:pPr>
-      <w:r>
-        <w:rPr>
-          <w:rFonts w:ascii="Ubuntu"/>
-          <w:sz w:val="28"/>
-          <w:szCs w:val="28"/>
-          <w:lang w:val="en-US"/>
-        </w:rPr>
-        <w:t>10. Schedules a task to reset the wireless card on every boot of the machine. This prevents the machines being in airplane mode at the start of the day.</w:t>
-      </w:r>
-    </w:p>
-    <w:p>
-      <w:pPr>
-        <w:pStyle w:val="BodyA"/>
-        <w:rPr>
-          <w:rFonts w:ascii="Ubuntu" w:eastAsia="Ubuntu" w:hAnsi="Ubuntu" w:cs="Ubuntu"/>
-          <w:sz w:val="28"/>
-          <w:szCs w:val="28"/>
-        </w:rPr>
-      </w:pPr>
-    </w:p>
-    <w:p>
-      <w:pPr>
-        <w:pStyle w:val="BodyA"/>
-        <w:rPr>
-          <w:rFonts w:ascii="Ubuntu" w:eastAsia="Ubuntu" w:hAnsi="Ubuntu" w:cs="Ubuntu"/>
-          <w:sz w:val="28"/>
-          <w:szCs w:val="28"/>
-        </w:rPr>
-      </w:pPr>
-      <w:r>
-        <w:rPr>
-          <w:rFonts w:ascii="Ubuntu"/>
-          <w:sz w:val="28"/>
-          <w:szCs w:val="28"/>
-          <w:lang w:val="en-US"/>
-        </w:rPr>
-        <w:t>11. Reboots the machine.</w:t>
+        <w:t>7</w:t>
+      </w:r>
+      <w:r>
+        <w:rPr>
+          <w:rFonts w:ascii="Ubuntu"/>
+          <w:sz w:val="28"/>
+          <w:szCs w:val="28"/>
+          <w:lang w:val="en-US"/>
+        </w:rPr>
+        <w:t>. Configures the 'OFW-Display' wireless network.</w:t>
+      </w:r>
+    </w:p>
+    <w:p>
+      <w:pPr>
+        <w:pStyle w:val="BodyA"/>
+        <w:rPr>
+          <w:rFonts w:ascii="Ubuntu" w:eastAsia="Ubuntu" w:hAnsi="Ubuntu" w:cs="Ubuntu"/>
+          <w:sz w:val="28"/>
+          <w:szCs w:val="28"/>
+        </w:rPr>
+      </w:pPr>
+    </w:p>
+    <w:p>
+      <w:pPr>
+        <w:pStyle w:val="BodyA"/>
+        <w:rPr>
+          <w:rFonts w:ascii="Ubuntu" w:eastAsia="Ubuntu" w:hAnsi="Ubuntu" w:cs="Ubuntu"/>
+          <w:sz w:val="28"/>
+          <w:szCs w:val="28"/>
+        </w:rPr>
+      </w:pPr>
+      <w:r>
+        <w:rPr>
+          <w:rFonts w:ascii="Ubuntu"/>
+          <w:sz w:val="28"/>
+          <w:szCs w:val="28"/>
+          <w:lang w:val="en-US"/>
+        </w:rPr>
+        <w:t>8</w:t>
+      </w:r>
+      <w:r>
+        <w:rPr>
+          <w:rFonts w:ascii="Ubuntu"/>
+          <w:sz w:val="28"/>
+          <w:szCs w:val="28"/>
+          <w:lang w:val="en-US"/>
+        </w:rPr>
+        <w:t>. Sets the time zone.</w:t>
+      </w:r>
+    </w:p>
+    <w:p>
+      <w:pPr>
+        <w:pStyle w:val="BodyA"/>
+        <w:rPr>
+          <w:rFonts w:ascii="Ubuntu" w:eastAsia="Ubuntu" w:hAnsi="Ubuntu" w:cs="Ubuntu"/>
+          <w:sz w:val="28"/>
+          <w:szCs w:val="28"/>
+        </w:rPr>
+      </w:pPr>
+    </w:p>
+    <w:p>
+      <w:pPr>
+        <w:pStyle w:val="BodyA"/>
+        <w:rPr>
+          <w:rFonts w:ascii="Ubuntu" w:eastAsia="Ubuntu" w:hAnsi="Ubuntu" w:cs="Ubuntu"/>
+          <w:sz w:val="28"/>
+          <w:szCs w:val="28"/>
+        </w:rPr>
+      </w:pPr>
+      <w:r>
+        <w:rPr>
+          <w:rFonts w:ascii="Ubuntu"/>
+          <w:sz w:val="28"/>
+          <w:szCs w:val="28"/>
+          <w:lang w:val="en-US"/>
+        </w:rPr>
+        <w:t>9</w:t>
+      </w:r>
+      <w:r>
+        <w:rPr>
+          <w:rFonts w:ascii="Ubuntu"/>
+          <w:sz w:val="28"/>
+          <w:szCs w:val="28"/>
+          <w:lang w:val="en-US"/>
+        </w:rPr>
+        <w:t>. Sets the time to whatever the user chose.</w:t>
+      </w:r>
+    </w:p>
+    <w:p>
+      <w:pPr>
+        <w:pStyle w:val="BodyA"/>
+        <w:rPr>
+          <w:rFonts w:ascii="Ubuntu" w:eastAsia="Ubuntu" w:hAnsi="Ubuntu" w:cs="Ubuntu"/>
+          <w:sz w:val="28"/>
+          <w:szCs w:val="28"/>
+        </w:rPr>
+      </w:pPr>
+    </w:p>
+    <w:p>
+      <w:pPr>
+        <w:pStyle w:val="BodyA"/>
+        <w:rPr>
+          <w:rFonts w:ascii="Ubuntu" w:eastAsia="Ubuntu" w:hAnsi="Ubuntu" w:cs="Ubuntu"/>
+          <w:sz w:val="28"/>
+          <w:szCs w:val="28"/>
+        </w:rPr>
+      </w:pPr>
+      <w:r>
+        <w:rPr>
+          <w:rFonts w:ascii="Ubuntu"/>
+          <w:sz w:val="28"/>
+          <w:szCs w:val="28"/>
+          <w:lang w:val="en-US"/>
+        </w:rPr>
+        <w:t>10</w:t>
+      </w:r>
+      <w:r>
+        <w:rPr>
+          <w:rFonts w:ascii="Ubuntu"/>
+          <w:sz w:val="28"/>
+          <w:szCs w:val="28"/>
+          <w:lang w:val="en-US"/>
+        </w:rPr>
+        <w:t>. Configures the machine to automatically shutdown at the user designated time.</w:t>
+      </w:r>
+    </w:p>
+    <w:p>
+      <w:pPr>
+        <w:pStyle w:val="BodyA"/>
+        <w:rPr>
+          <w:rFonts w:ascii="Ubuntu" w:eastAsia="Ubuntu" w:hAnsi="Ubuntu" w:cs="Ubuntu"/>
+          <w:sz w:val="28"/>
+          <w:szCs w:val="28"/>
+        </w:rPr>
+      </w:pPr>
+    </w:p>
+    <w:p>
+      <w:pPr>
+        <w:pStyle w:val="BodyA"/>
+        <w:rPr>
+          <w:rFonts w:ascii="Ubuntu" w:eastAsia="Ubuntu" w:hAnsi="Ubuntu" w:cs="Ubuntu"/>
+          <w:sz w:val="28"/>
+          <w:szCs w:val="28"/>
+        </w:rPr>
+      </w:pPr>
+      <w:r>
+        <w:rPr>
+          <w:rFonts w:ascii="Ubuntu"/>
+          <w:sz w:val="28"/>
+          <w:szCs w:val="28"/>
+          <w:lang w:val="en-US"/>
+        </w:rPr>
+        <w:t>11</w:t>
+      </w:r>
+      <w:r>
+        <w:rPr>
+          <w:rFonts w:ascii="Ubuntu"/>
+          <w:sz w:val="28"/>
+          <w:szCs w:val="28"/>
+          <w:lang w:val="en-US"/>
+        </w:rPr>
+        <w:t>. Schedules a task to reset the wireless card on every boot of the machine. This prevents the machines being in airplane mode at the start of the day.</w:t>
+      </w:r>
+    </w:p>
+    <w:p>
+      <w:pPr>
+        <w:pStyle w:val="BodyA"/>
+        <w:rPr>
+          <w:rFonts w:ascii="Ubuntu" w:eastAsia="Ubuntu" w:hAnsi="Ubuntu" w:cs="Ubuntu"/>
+          <w:sz w:val="28"/>
+          <w:szCs w:val="28"/>
+        </w:rPr>
+      </w:pPr>
+    </w:p>
+    <w:p>
+      <w:pPr>
+        <w:pStyle w:val="BodyA"/>
+        <w:rPr>
+          <w:rFonts w:ascii="Ubuntu" w:eastAsia="Ubuntu" w:hAnsi="Ubuntu" w:cs="Ubuntu"/>
+          <w:sz w:val="28"/>
+          <w:szCs w:val="28"/>
+        </w:rPr>
+      </w:pPr>
+      <w:r>
+        <w:rPr>
+          <w:rFonts w:ascii="Ubuntu"/>
+          <w:sz w:val="28"/>
+          <w:szCs w:val="28"/>
+          <w:lang w:val="en-US"/>
+        </w:rPr>
+        <w:t>12</w:t>
+      </w:r>
+      <w:bookmarkStart w:id="0" w:name="_GoBack"/>
+      <w:bookmarkEnd w:id="0"/>
+      <w:r>
+        <w:rPr>
+          <w:rFonts w:ascii="Ubuntu"/>
+          <w:sz w:val="28"/>
+          <w:szCs w:val="28"/>
+          <w:lang w:val="en-US"/>
+        </w:rPr>
+        <w:t>. Reboots the machine.</w:t>
       </w:r>
     </w:p>
     <w:p>
@@ -7654,8 +7766,6 @@
         </w:rPr>
         <w:t>.</w:t>
       </w:r>
-      <w:bookmarkStart w:id="0" w:name="_GoBack"/>
-      <w:bookmarkEnd w:id="0"/>
     </w:p>
     <w:p>
       <w:pPr>
@@ -8013,7 +8123,7 @@
       <w:rPr>
         <w:noProof/>
       </w:rPr>
-      <w:t>11</w:t>
+      <w:t>12</w:t>
     </w:r>
     <w:r>
       <w:fldChar w:fldCharType="end"/>

</xml_diff>